<commit_message>
work of last night now in new folder
</commit_message>
<xml_diff>
--- a/Ex1.2/Design Document Exercise 1.docx
+++ b/Ex1.2/Design Document Exercise 1.docx
@@ -7,13 +7,37 @@
         <w:pStyle w:val="Heading1"/>
       </w:pPr>
       <w:r>
-        <w:t>Design Document Exercise 1</w:t>
+        <w:t xml:space="preserve">Design </w:t>
+      </w:r>
+      <w:proofErr w:type="spellStart"/>
+      <w:r>
+        <w:t>Document</w:t>
+      </w:r>
+      <w:proofErr w:type="spellEnd"/>
+      <w:r>
+        <w:t xml:space="preserve"> </w:t>
+      </w:r>
+      <w:proofErr w:type="spellStart"/>
+      <w:r>
+        <w:t>Exercise</w:t>
+      </w:r>
+      <w:proofErr w:type="spellEnd"/>
+      <w:r>
+        <w:t xml:space="preserve"> 1</w:t>
       </w:r>
     </w:p>
     <w:p/>
     <w:p>
       <w:r>
-        <w:t xml:space="preserve">M. Merki, M. Greiner, </w:t>
+        <w:t xml:space="preserve">M. </w:t>
+      </w:r>
+      <w:proofErr w:type="spellStart"/>
+      <w:r>
+        <w:t>Merki</w:t>
+      </w:r>
+      <w:proofErr w:type="spellEnd"/>
+      <w:r>
+        <w:t xml:space="preserve">, M. Greiner, </w:t>
       </w:r>
     </w:p>
     <w:p>
@@ -27,63 +51,430 @@
         <w:pStyle w:val="Heading2"/>
       </w:pPr>
       <w:r>
-        <w:t>Way of working</w:t>
-      </w:r>
-    </w:p>
-    <w:p>
-      <w:r>
-        <w:t>Using github mmgreiner/WebEngineering</w:t>
-      </w:r>
-    </w:p>
-    <w:p>
-      <w:r>
-        <w:t>Use chrome developer tools to check mobile.</w:t>
-      </w:r>
-    </w:p>
-    <w:p>
-      <w:r>
-        <w:t>Keep comment at top of each file with brief description of changes.</w:t>
-      </w:r>
-    </w:p>
-    <w:p>
-      <w:r>
-        <w:t>For responsive: work from smallest (iphone</w:t>
-      </w:r>
+        <w:t xml:space="preserve">Way </w:t>
+      </w:r>
+      <w:proofErr w:type="spellStart"/>
+      <w:r>
+        <w:t>of</w:t>
+      </w:r>
+      <w:proofErr w:type="spellEnd"/>
+      <w:r>
+        <w:t xml:space="preserve"> </w:t>
+      </w:r>
+      <w:proofErr w:type="spellStart"/>
+      <w:r>
+        <w:t>working</w:t>
+      </w:r>
+      <w:proofErr w:type="spellEnd"/>
+    </w:p>
+    <w:p>
+      <w:proofErr w:type="spellStart"/>
+      <w:r>
+        <w:t>Using</w:t>
+      </w:r>
+      <w:proofErr w:type="spellEnd"/>
+      <w:r>
+        <w:t xml:space="preserve"> </w:t>
+      </w:r>
+      <w:proofErr w:type="spellStart"/>
+      <w:r>
+        <w:t>github</w:t>
+      </w:r>
+      <w:proofErr w:type="spellEnd"/>
+      <w:r>
+        <w:t xml:space="preserve"> </w:t>
+      </w:r>
+      <w:proofErr w:type="spellStart"/>
+      <w:r>
+        <w:t>mmgreiner</w:t>
+      </w:r>
+      <w:proofErr w:type="spellEnd"/>
+      <w:r>
+        <w:t>/</w:t>
+      </w:r>
+      <w:proofErr w:type="spellStart"/>
+      <w:r>
+        <w:t>WebEngineering</w:t>
+      </w:r>
+      <w:proofErr w:type="spellEnd"/>
+    </w:p>
+    <w:p>
+      <w:proofErr w:type="spellStart"/>
+      <w:r>
+        <w:t>Use</w:t>
+      </w:r>
+      <w:proofErr w:type="spellEnd"/>
+      <w:r>
+        <w:t xml:space="preserve"> </w:t>
+      </w:r>
+      <w:proofErr w:type="spellStart"/>
+      <w:r>
+        <w:t>chrome</w:t>
+      </w:r>
+      <w:proofErr w:type="spellEnd"/>
+      <w:r>
+        <w:t xml:space="preserve"> </w:t>
+      </w:r>
+      <w:proofErr w:type="spellStart"/>
+      <w:r>
+        <w:t>developer</w:t>
+      </w:r>
+      <w:proofErr w:type="spellEnd"/>
+      <w:r>
+        <w:t xml:space="preserve"> </w:t>
+      </w:r>
+      <w:proofErr w:type="spellStart"/>
+      <w:r>
+        <w:t>tools</w:t>
+      </w:r>
+      <w:proofErr w:type="spellEnd"/>
+      <w:r>
+        <w:t xml:space="preserve"> </w:t>
+      </w:r>
+      <w:proofErr w:type="spellStart"/>
+      <w:r>
+        <w:t>to</w:t>
+      </w:r>
+      <w:proofErr w:type="spellEnd"/>
+      <w:r>
+        <w:t xml:space="preserve"> check mobile.</w:t>
+      </w:r>
+    </w:p>
+    <w:p>
+      <w:r>
+        <w:t xml:space="preserve">Keep </w:t>
+      </w:r>
+      <w:proofErr w:type="spellStart"/>
+      <w:r>
+        <w:t>comment</w:t>
+      </w:r>
+      <w:proofErr w:type="spellEnd"/>
+      <w:r>
+        <w:t xml:space="preserve"> </w:t>
+      </w:r>
+      <w:proofErr w:type="spellStart"/>
+      <w:r>
+        <w:t>at</w:t>
+      </w:r>
+      <w:proofErr w:type="spellEnd"/>
+      <w:r>
+        <w:t xml:space="preserve"> top </w:t>
+      </w:r>
+      <w:proofErr w:type="spellStart"/>
+      <w:r>
+        <w:t>of</w:t>
+      </w:r>
+      <w:proofErr w:type="spellEnd"/>
+      <w:r>
+        <w:t xml:space="preserve"> </w:t>
+      </w:r>
+      <w:proofErr w:type="spellStart"/>
+      <w:r>
+        <w:t>each</w:t>
+      </w:r>
+      <w:proofErr w:type="spellEnd"/>
+      <w:r>
+        <w:t xml:space="preserve"> </w:t>
+      </w:r>
+      <w:proofErr w:type="spellStart"/>
+      <w:r>
+        <w:t>file</w:t>
+      </w:r>
+      <w:proofErr w:type="spellEnd"/>
+      <w:r>
+        <w:t xml:space="preserve"> </w:t>
+      </w:r>
+      <w:proofErr w:type="spellStart"/>
+      <w:r>
+        <w:t>with</w:t>
+      </w:r>
+      <w:proofErr w:type="spellEnd"/>
+      <w:r>
+        <w:t xml:space="preserve"> </w:t>
+      </w:r>
+      <w:proofErr w:type="spellStart"/>
+      <w:r>
+        <w:t>brief</w:t>
+      </w:r>
+      <w:proofErr w:type="spellEnd"/>
+      <w:r>
+        <w:t xml:space="preserve"> </w:t>
+      </w:r>
+      <w:proofErr w:type="spellStart"/>
+      <w:r>
+        <w:t>description</w:t>
+      </w:r>
+      <w:proofErr w:type="spellEnd"/>
+      <w:r>
+        <w:t xml:space="preserve"> </w:t>
+      </w:r>
+      <w:proofErr w:type="spellStart"/>
+      <w:r>
+        <w:t>of</w:t>
+      </w:r>
+      <w:proofErr w:type="spellEnd"/>
+      <w:r>
+        <w:t xml:space="preserve"> </w:t>
+      </w:r>
+      <w:proofErr w:type="spellStart"/>
+      <w:r>
+        <w:t>changes</w:t>
+      </w:r>
+      <w:proofErr w:type="spellEnd"/>
+      <w:r>
+        <w:t>.</w:t>
+      </w:r>
+    </w:p>
+    <w:p>
+      <w:proofErr w:type="spellStart"/>
+      <w:r>
+        <w:t>For</w:t>
+      </w:r>
+      <w:proofErr w:type="spellEnd"/>
+      <w:r>
+        <w:t xml:space="preserve"> </w:t>
+      </w:r>
+      <w:proofErr w:type="spellStart"/>
+      <w:r>
+        <w:t>responsive</w:t>
+      </w:r>
+      <w:proofErr w:type="spellEnd"/>
+      <w:r>
+        <w:t xml:space="preserve">: </w:t>
+      </w:r>
+      <w:proofErr w:type="spellStart"/>
+      <w:r>
+        <w:t>work</w:t>
+      </w:r>
+      <w:proofErr w:type="spellEnd"/>
+      <w:r>
+        <w:t xml:space="preserve"> </w:t>
+      </w:r>
+      <w:proofErr w:type="spellStart"/>
+      <w:r>
+        <w:t>from</w:t>
+      </w:r>
+      <w:proofErr w:type="spellEnd"/>
+      <w:r>
+        <w:t xml:space="preserve"> </w:t>
+      </w:r>
+      <w:proofErr w:type="spellStart"/>
+      <w:r>
+        <w:t>smallest</w:t>
+      </w:r>
+      <w:proofErr w:type="spellEnd"/>
+      <w:r>
+        <w:t xml:space="preserve"> (</w:t>
+      </w:r>
+      <w:proofErr w:type="spellStart"/>
+      <w:r>
+        <w:t>iphone</w:t>
+      </w:r>
+      <w:proofErr w:type="spellEnd"/>
       <w:r>
         <w:t xml:space="preserve"> 5</w:t>
       </w:r>
-      <w:bookmarkStart w:id="0" w:name="_GoBack"/>
-      <w:bookmarkEnd w:id="0"/>
-      <w:r>
-        <w:t>) up</w:t>
-      </w:r>
+      <w:r>
+        <w:t xml:space="preserve">) </w:t>
+      </w:r>
+      <w:proofErr w:type="spellStart"/>
+      <w:r>
+        <w:t>up</w:t>
+      </w:r>
+      <w:proofErr w:type="spellEnd"/>
     </w:p>
     <w:p/>
-    <w:p/>
-    <w:p>
-      <w:pPr>
-        <w:pStyle w:val="Heading3"/>
-      </w:pPr>
-      <w:r>
-        <w:t>container</w:t>
-      </w:r>
-    </w:p>
-    <w:p>
-      <w:r>
-        <w:t>use percentages</w:t>
-      </w:r>
-    </w:p>
     <w:p>
       <w:pPr>
         <w:pStyle w:val="Heading2"/>
       </w:pPr>
       <w:r>
-        <w:t>Responsive Design</w:t>
-      </w:r>
-    </w:p>
-    <w:p>
-      <w:r>
-        <w:t xml:space="preserve">Use Flex boxes </w:t>
+        <w:t>Fonts</w:t>
+      </w:r>
+    </w:p>
+    <w:p>
+      <w:proofErr w:type="spellStart"/>
+      <w:r>
+        <w:t>Define</w:t>
+      </w:r>
+      <w:proofErr w:type="spellEnd"/>
+      <w:r>
+        <w:t xml:space="preserve"> in Body </w:t>
+      </w:r>
+      <w:proofErr w:type="spellStart"/>
+      <w:r>
+        <w:t>as</w:t>
+      </w:r>
+      <w:proofErr w:type="spellEnd"/>
+      <w:r>
+        <w:t xml:space="preserve"> 62.5% (</w:t>
+      </w:r>
+      <w:proofErr w:type="spellStart"/>
+      <w:r>
+        <w:t>corresponds</w:t>
+      </w:r>
+      <w:proofErr w:type="spellEnd"/>
+      <w:r>
+        <w:t xml:space="preserve"> </w:t>
+      </w:r>
+      <w:proofErr w:type="spellStart"/>
+      <w:r>
+        <w:t>to</w:t>
+      </w:r>
+      <w:proofErr w:type="spellEnd"/>
+      <w:r>
+        <w:t xml:space="preserve"> 10 </w:t>
+      </w:r>
+      <w:proofErr w:type="spellStart"/>
+      <w:r>
+        <w:t>px</w:t>
+      </w:r>
+      <w:proofErr w:type="spellEnd"/>
+      <w:r>
+        <w:t>)</w:t>
+      </w:r>
+    </w:p>
+    <w:p>
+      <w:proofErr w:type="spellStart"/>
+      <w:r>
+        <w:t>From</w:t>
+      </w:r>
+      <w:proofErr w:type="spellEnd"/>
+      <w:r>
+        <w:t xml:space="preserve"> </w:t>
+      </w:r>
+      <w:proofErr w:type="spellStart"/>
+      <w:r>
+        <w:t>then</w:t>
+      </w:r>
+      <w:proofErr w:type="spellEnd"/>
+      <w:r>
+        <w:t xml:space="preserve"> on, </w:t>
+      </w:r>
+      <w:proofErr w:type="spellStart"/>
+      <w:r>
+        <w:t>use</w:t>
+      </w:r>
+      <w:proofErr w:type="spellEnd"/>
+      <w:r>
+        <w:t xml:space="preserve"> </w:t>
+      </w:r>
+      <w:proofErr w:type="spellStart"/>
+      <w:r>
+        <w:t>em</w:t>
+      </w:r>
+      <w:proofErr w:type="spellEnd"/>
+      <w:r>
+        <w:t xml:space="preserve">: 1.6em = 16 </w:t>
+      </w:r>
+      <w:proofErr w:type="spellStart"/>
+      <w:r>
+        <w:t>px</w:t>
+      </w:r>
+      <w:proofErr w:type="spellEnd"/>
+      <w:r>
+        <w:t>.</w:t>
+      </w:r>
+    </w:p>
+    <w:p>
+      <w:proofErr w:type="spellStart"/>
+      <w:r>
+        <w:t>Define</w:t>
+      </w:r>
+      <w:proofErr w:type="spellEnd"/>
+      <w:r>
+        <w:t xml:space="preserve"> a </w:t>
+      </w:r>
+      <w:proofErr w:type="spellStart"/>
+      <w:r>
+        <w:t>standard</w:t>
+      </w:r>
+      <w:proofErr w:type="spellEnd"/>
+      <w:r>
+        <w:t xml:space="preserve"> </w:t>
+      </w:r>
+      <w:proofErr w:type="spellStart"/>
+      <w:r>
+        <w:t>font</w:t>
+      </w:r>
+      <w:proofErr w:type="spellEnd"/>
+      <w:r>
+        <w:t xml:space="preserve"> </w:t>
+      </w:r>
+      <w:proofErr w:type="spellStart"/>
+      <w:r>
+        <w:t>size</w:t>
+      </w:r>
+      <w:proofErr w:type="spellEnd"/>
+      <w:r>
+        <w:t xml:space="preserve"> </w:t>
+      </w:r>
+      <w:proofErr w:type="spellStart"/>
+      <w:r>
+        <w:t>for</w:t>
+      </w:r>
+      <w:proofErr w:type="spellEnd"/>
+      <w:r>
+        <w:t xml:space="preserve"> p.</w:t>
+      </w:r>
+    </w:p>
+    <w:p/>
+    <w:p>
+      <w:pPr>
+        <w:pStyle w:val="Heading2"/>
+      </w:pPr>
+      <w:proofErr w:type="spellStart"/>
+      <w:r>
+        <w:t>container</w:t>
+      </w:r>
+      <w:proofErr w:type="spellEnd"/>
+    </w:p>
+    <w:p>
+      <w:proofErr w:type="spellStart"/>
+      <w:r>
+        <w:t>use</w:t>
+      </w:r>
+      <w:proofErr w:type="spellEnd"/>
+      <w:r>
+        <w:t xml:space="preserve"> </w:t>
+      </w:r>
+      <w:proofErr w:type="spellStart"/>
+      <w:r>
+        <w:t>percentages</w:t>
+      </w:r>
+      <w:bookmarkStart w:id="0" w:name="_GoBack"/>
+      <w:bookmarkEnd w:id="0"/>
+      <w:proofErr w:type="spellEnd"/>
+    </w:p>
+    <w:p>
+      <w:pPr>
+        <w:pStyle w:val="Heading2"/>
+      </w:pPr>
+      <w:proofErr w:type="spellStart"/>
+      <w:r>
+        <w:t>Responsive</w:t>
+      </w:r>
+      <w:proofErr w:type="spellEnd"/>
+      <w:r>
+        <w:t xml:space="preserve"> Design</w:t>
+      </w:r>
+    </w:p>
+    <w:p>
+      <w:proofErr w:type="spellStart"/>
+      <w:r>
+        <w:t>Use</w:t>
+      </w:r>
+      <w:proofErr w:type="spellEnd"/>
+      <w:r>
+        <w:t xml:space="preserve"> Flex </w:t>
+      </w:r>
+      <w:proofErr w:type="spellStart"/>
+      <w:r>
+        <w:t>boxes</w:t>
+      </w:r>
+      <w:proofErr w:type="spellEnd"/>
+      <w:r>
+        <w:t xml:space="preserve"> </w:t>
       </w:r>
     </w:p>
     <w:p>
@@ -107,12 +498,137 @@
     </w:p>
     <w:p>
       <w:r>
-        <w:t>Class nav</w:t>
-      </w:r>
-    </w:p>
-    <w:p>
-      <w:r>
-        <w:t>5 items, left adjusted, no wrapping (check how this looks on iphone – otherwise wrap only for iphone portrait)</w:t>
+        <w:t xml:space="preserve">Class </w:t>
+      </w:r>
+      <w:proofErr w:type="spellStart"/>
+      <w:r>
+        <w:t>nav</w:t>
+      </w:r>
+      <w:proofErr w:type="spellEnd"/>
+    </w:p>
+    <w:p>
+      <w:r>
+        <w:t xml:space="preserve">5 </w:t>
+      </w:r>
+      <w:proofErr w:type="spellStart"/>
+      <w:r>
+        <w:t>items</w:t>
+      </w:r>
+      <w:proofErr w:type="spellEnd"/>
+      <w:r>
+        <w:t xml:space="preserve">, </w:t>
+      </w:r>
+      <w:proofErr w:type="spellStart"/>
+      <w:r>
+        <w:t>left</w:t>
+      </w:r>
+      <w:proofErr w:type="spellEnd"/>
+      <w:r>
+        <w:t xml:space="preserve"> </w:t>
+      </w:r>
+      <w:proofErr w:type="spellStart"/>
+      <w:r>
+        <w:t>adjusted</w:t>
+      </w:r>
+      <w:proofErr w:type="spellEnd"/>
+      <w:r>
+        <w:t xml:space="preserve">, </w:t>
+      </w:r>
+      <w:proofErr w:type="spellStart"/>
+      <w:r>
+        <w:t>no</w:t>
+      </w:r>
+      <w:proofErr w:type="spellEnd"/>
+      <w:r>
+        <w:t xml:space="preserve"> </w:t>
+      </w:r>
+      <w:proofErr w:type="spellStart"/>
+      <w:r>
+        <w:t>wrapping</w:t>
+      </w:r>
+      <w:proofErr w:type="spellEnd"/>
+      <w:r>
+        <w:t xml:space="preserve"> (check </w:t>
+      </w:r>
+      <w:proofErr w:type="spellStart"/>
+      <w:r>
+        <w:t>how</w:t>
+      </w:r>
+      <w:proofErr w:type="spellEnd"/>
+      <w:r>
+        <w:t xml:space="preserve"> </w:t>
+      </w:r>
+      <w:proofErr w:type="spellStart"/>
+      <w:r>
+        <w:t>this</w:t>
+      </w:r>
+      <w:proofErr w:type="spellEnd"/>
+      <w:r>
+        <w:t xml:space="preserve"> </w:t>
+      </w:r>
+      <w:proofErr w:type="spellStart"/>
+      <w:r>
+        <w:t>looks</w:t>
+      </w:r>
+      <w:proofErr w:type="spellEnd"/>
+      <w:r>
+        <w:t xml:space="preserve"> on </w:t>
+      </w:r>
+      <w:proofErr w:type="spellStart"/>
+      <w:r>
+        <w:t>iphone</w:t>
+      </w:r>
+      <w:proofErr w:type="spellEnd"/>
+      <w:r>
+        <w:t xml:space="preserve"> – </w:t>
+      </w:r>
+      <w:proofErr w:type="spellStart"/>
+      <w:r>
+        <w:t>otherwise</w:t>
+      </w:r>
+      <w:proofErr w:type="spellEnd"/>
+      <w:r>
+        <w:t xml:space="preserve"> </w:t>
+      </w:r>
+      <w:proofErr w:type="spellStart"/>
+      <w:r>
+        <w:t>wrap</w:t>
+      </w:r>
+      <w:proofErr w:type="spellEnd"/>
+      <w:r>
+        <w:t xml:space="preserve"> </w:t>
+      </w:r>
+      <w:proofErr w:type="spellStart"/>
+      <w:r>
+        <w:t>only</w:t>
+      </w:r>
+      <w:proofErr w:type="spellEnd"/>
+      <w:r>
+        <w:t xml:space="preserve"> </w:t>
+      </w:r>
+      <w:proofErr w:type="spellStart"/>
+      <w:r>
+        <w:t>for</w:t>
+      </w:r>
+      <w:proofErr w:type="spellEnd"/>
+      <w:r>
+        <w:t xml:space="preserve"> </w:t>
+      </w:r>
+      <w:proofErr w:type="spellStart"/>
+      <w:r>
+        <w:t>iphone</w:t>
+      </w:r>
+      <w:proofErr w:type="spellEnd"/>
+      <w:r>
+        <w:t xml:space="preserve"> </w:t>
+      </w:r>
+      <w:proofErr w:type="spellStart"/>
+      <w:r>
+        <w:t>portrait</w:t>
+      </w:r>
+      <w:proofErr w:type="spellEnd"/>
+      <w:r>
+        <w:t>)</w:t>
       </w:r>
     </w:p>
     <w:p/>
@@ -126,26 +642,174 @@
     </w:p>
     <w:p>
       <w:r>
-        <w:t>Zoom picture until face is only visible</w:t>
-      </w:r>
-    </w:p>
-    <w:p>
-      <w:r>
-        <w:t>Text stays centered</w:t>
-      </w:r>
+        <w:t xml:space="preserve">Zoom </w:t>
+      </w:r>
+      <w:proofErr w:type="spellStart"/>
+      <w:r>
+        <w:t>picture</w:t>
+      </w:r>
+      <w:proofErr w:type="spellEnd"/>
+      <w:r>
+        <w:t xml:space="preserve"> </w:t>
+      </w:r>
+      <w:proofErr w:type="spellStart"/>
+      <w:r>
+        <w:t>until</w:t>
+      </w:r>
+      <w:proofErr w:type="spellEnd"/>
+      <w:r>
+        <w:t xml:space="preserve"> </w:t>
+      </w:r>
+      <w:proofErr w:type="spellStart"/>
+      <w:r>
+        <w:t>face</w:t>
+      </w:r>
+      <w:proofErr w:type="spellEnd"/>
+      <w:r>
+        <w:t xml:space="preserve"> </w:t>
+      </w:r>
+      <w:proofErr w:type="spellStart"/>
+      <w:r>
+        <w:t>is</w:t>
+      </w:r>
+      <w:proofErr w:type="spellEnd"/>
+      <w:r>
+        <w:t xml:space="preserve"> </w:t>
+      </w:r>
+      <w:proofErr w:type="spellStart"/>
+      <w:r>
+        <w:t>only</w:t>
+      </w:r>
+      <w:proofErr w:type="spellEnd"/>
+      <w:r>
+        <w:t xml:space="preserve"> </w:t>
+      </w:r>
+      <w:proofErr w:type="spellStart"/>
+      <w:r>
+        <w:t>visible</w:t>
+      </w:r>
+      <w:proofErr w:type="spellEnd"/>
+    </w:p>
+    <w:p>
+      <w:r>
+        <w:t xml:space="preserve">Text </w:t>
+      </w:r>
+      <w:proofErr w:type="spellStart"/>
+      <w:r>
+        <w:t>stays</w:t>
+      </w:r>
+      <w:proofErr w:type="spellEnd"/>
+      <w:r>
+        <w:t xml:space="preserve"> </w:t>
+      </w:r>
+      <w:proofErr w:type="spellStart"/>
+      <w:r>
+        <w:t>centered</w:t>
+      </w:r>
+      <w:proofErr w:type="spellEnd"/>
     </w:p>
     <w:p/>
     <w:p>
       <w:pPr>
         <w:pStyle w:val="Heading3"/>
       </w:pPr>
+      <w:proofErr w:type="spellStart"/>
       <w:r>
         <w:t>About</w:t>
       </w:r>
-    </w:p>
-    <w:p>
-      <w:r>
-        <w:t>On iPhone: new page? Or squeeze together with Home and use text overflow.</w:t>
+      <w:proofErr w:type="spellEnd"/>
+    </w:p>
+    <w:p>
+      <w:r>
+        <w:t xml:space="preserve">On </w:t>
+      </w:r>
+      <w:proofErr w:type="spellStart"/>
+      <w:r>
+        <w:t>iPhone</w:t>
+      </w:r>
+      <w:proofErr w:type="spellEnd"/>
+      <w:r>
+        <w:t xml:space="preserve">: </w:t>
+      </w:r>
+      <w:proofErr w:type="spellStart"/>
+      <w:r>
+        <w:t>new</w:t>
+      </w:r>
+      <w:proofErr w:type="spellEnd"/>
+      <w:r>
+        <w:t xml:space="preserve"> </w:t>
+      </w:r>
+      <w:proofErr w:type="spellStart"/>
+      <w:r>
+        <w:t>page</w:t>
+      </w:r>
+      <w:proofErr w:type="spellEnd"/>
+      <w:r>
+        <w:t xml:space="preserve">? </w:t>
+      </w:r>
+      <w:proofErr w:type="spellStart"/>
+      <w:r>
+        <w:t>Or</w:t>
+      </w:r>
+      <w:proofErr w:type="spellEnd"/>
+      <w:r>
+        <w:t xml:space="preserve"> </w:t>
+      </w:r>
+      <w:proofErr w:type="spellStart"/>
+      <w:r>
+        <w:t>squeeze</w:t>
+      </w:r>
+      <w:proofErr w:type="spellEnd"/>
+      <w:r>
+        <w:t xml:space="preserve"> </w:t>
+      </w:r>
+      <w:proofErr w:type="spellStart"/>
+      <w:r>
+        <w:t>together</w:t>
+      </w:r>
+      <w:proofErr w:type="spellEnd"/>
+      <w:r>
+        <w:t xml:space="preserve"> </w:t>
+      </w:r>
+      <w:proofErr w:type="spellStart"/>
+      <w:r>
+        <w:t>with</w:t>
+      </w:r>
+      <w:proofErr w:type="spellEnd"/>
+      <w:r>
+        <w:t xml:space="preserve"> Home </w:t>
+      </w:r>
+      <w:proofErr w:type="spellStart"/>
+      <w:r>
+        <w:t>and</w:t>
+      </w:r>
+      <w:proofErr w:type="spellEnd"/>
+      <w:r>
+        <w:t xml:space="preserve"> </w:t>
+      </w:r>
+      <w:proofErr w:type="spellStart"/>
+      <w:r>
+        <w:t>use</w:t>
+      </w:r>
+      <w:proofErr w:type="spellEnd"/>
+      <w:r>
+        <w:t xml:space="preserve"> </w:t>
+      </w:r>
+      <w:proofErr w:type="spellStart"/>
+      <w:r>
+        <w:t>text</w:t>
+      </w:r>
+      <w:proofErr w:type="spellEnd"/>
+      <w:r>
+        <w:t xml:space="preserve"> </w:t>
+      </w:r>
+      <w:proofErr w:type="spellStart"/>
+      <w:r>
+        <w:t>overflow</w:t>
+      </w:r>
+      <w:proofErr w:type="spellEnd"/>
+      <w:r>
+        <w:t>.</w:t>
       </w:r>
     </w:p>
     <w:p/>
@@ -158,27 +822,68 @@
       </w:r>
     </w:p>
     <w:p>
-      <w:r>
-        <w:t>Parallax background??</w:t>
-      </w:r>
-    </w:p>
-    <w:p>
-      <w:r>
-        <w:t>Resize picture</w:t>
-      </w:r>
+      <w:proofErr w:type="spellStart"/>
+      <w:r>
+        <w:t>Parallax</w:t>
+      </w:r>
+      <w:proofErr w:type="spellEnd"/>
+      <w:r>
+        <w:t xml:space="preserve"> </w:t>
+      </w:r>
+      <w:proofErr w:type="spellStart"/>
+      <w:r>
+        <w:t>background</w:t>
+      </w:r>
+      <w:proofErr w:type="spellEnd"/>
+      <w:r>
+        <w:t>??</w:t>
+      </w:r>
+    </w:p>
+    <w:p>
+      <w:r>
+        <w:t xml:space="preserve">Resize </w:t>
+      </w:r>
+      <w:proofErr w:type="spellStart"/>
+      <w:r>
+        <w:t>picture</w:t>
+      </w:r>
+      <w:proofErr w:type="spellEnd"/>
     </w:p>
     <w:p>
       <w:pPr>
         <w:pStyle w:val="Heading3"/>
       </w:pPr>
       <w:r>
-        <w:t>Part Coder</w:t>
-      </w:r>
-    </w:p>
-    <w:p>
-      <w:r>
-        <w:t>Stay with Part Designer on iphone</w:t>
-      </w:r>
+        <w:t xml:space="preserve">Part </w:t>
+      </w:r>
+      <w:proofErr w:type="spellStart"/>
+      <w:r>
+        <w:t>Coder</w:t>
+      </w:r>
+      <w:proofErr w:type="spellEnd"/>
+    </w:p>
+    <w:p>
+      <w:proofErr w:type="spellStart"/>
+      <w:r>
+        <w:t>Stay</w:t>
+      </w:r>
+      <w:proofErr w:type="spellEnd"/>
+      <w:r>
+        <w:t xml:space="preserve"> </w:t>
+      </w:r>
+      <w:proofErr w:type="spellStart"/>
+      <w:r>
+        <w:t>with</w:t>
+      </w:r>
+      <w:proofErr w:type="spellEnd"/>
+      <w:r>
+        <w:t xml:space="preserve"> Part Designer on </w:t>
+      </w:r>
+      <w:proofErr w:type="spellStart"/>
+      <w:r>
+        <w:t>iphone</w:t>
+      </w:r>
+      <w:proofErr w:type="spellEnd"/>
     </w:p>
     <w:p/>
     <w:p>
@@ -186,20 +891,47 @@
         <w:pStyle w:val="Heading3"/>
       </w:pPr>
       <w:r>
-        <w:t>Technical sk</w:t>
+        <w:lastRenderedPageBreak/>
+        <w:t xml:space="preserve">Technical </w:t>
+      </w:r>
+      <w:proofErr w:type="spellStart"/>
+      <w:r>
+        <w:t>sk</w:t>
       </w:r>
       <w:r>
         <w:t>ills</w:t>
       </w:r>
-    </w:p>
-    <w:p>
-      <w:r>
-        <w:t xml:space="preserve">Wrap to 2 x 2 </w:t>
-      </w:r>
-    </w:p>
-    <w:p>
-      <w:r>
-        <w:t>Picture resizing?</w:t>
+      <w:proofErr w:type="spellEnd"/>
+    </w:p>
+    <w:p>
+      <w:proofErr w:type="spellStart"/>
+      <w:r>
+        <w:t>Wrap</w:t>
+      </w:r>
+      <w:proofErr w:type="spellEnd"/>
+      <w:r>
+        <w:t xml:space="preserve"> </w:t>
+      </w:r>
+      <w:proofErr w:type="spellStart"/>
+      <w:r>
+        <w:t>to</w:t>
+      </w:r>
+      <w:proofErr w:type="spellEnd"/>
+      <w:r>
+        <w:t xml:space="preserve"> 2 x 2 </w:t>
+      </w:r>
+    </w:p>
+    <w:p>
+      <w:r>
+        <w:t xml:space="preserve">Picture </w:t>
+      </w:r>
+      <w:proofErr w:type="spellStart"/>
+      <w:r>
+        <w:t>resizing</w:t>
+      </w:r>
+      <w:proofErr w:type="spellEnd"/>
+      <w:r>
+        <w:t>?</w:t>
       </w:r>
     </w:p>
     <w:p>
@@ -207,18 +939,59 @@
         <w:pStyle w:val="Heading3"/>
       </w:pPr>
       <w:r>
-        <w:lastRenderedPageBreak/>
         <w:t>Portfolio</w:t>
       </w:r>
     </w:p>
     <w:p>
-      <w:r>
-        <w:t>Wrap pictures with their subtitles</w:t>
-      </w:r>
-    </w:p>
-    <w:p>
-      <w:r>
-        <w:t>Picture resizing?</w:t>
+      <w:proofErr w:type="spellStart"/>
+      <w:r>
+        <w:t>Wrap</w:t>
+      </w:r>
+      <w:proofErr w:type="spellEnd"/>
+      <w:r>
+        <w:t xml:space="preserve"> </w:t>
+      </w:r>
+      <w:proofErr w:type="spellStart"/>
+      <w:r>
+        <w:t>pictures</w:t>
+      </w:r>
+      <w:proofErr w:type="spellEnd"/>
+      <w:r>
+        <w:t xml:space="preserve"> </w:t>
+      </w:r>
+      <w:proofErr w:type="spellStart"/>
+      <w:r>
+        <w:t>with</w:t>
+      </w:r>
+      <w:proofErr w:type="spellEnd"/>
+      <w:r>
+        <w:t xml:space="preserve"> </w:t>
+      </w:r>
+      <w:proofErr w:type="spellStart"/>
+      <w:r>
+        <w:t>their</w:t>
+      </w:r>
+      <w:proofErr w:type="spellEnd"/>
+      <w:r>
+        <w:t xml:space="preserve"> </w:t>
+      </w:r>
+      <w:proofErr w:type="spellStart"/>
+      <w:r>
+        <w:t>subtitles</w:t>
+      </w:r>
+      <w:proofErr w:type="spellEnd"/>
+    </w:p>
+    <w:p>
+      <w:r>
+        <w:t xml:space="preserve">Picture </w:t>
+      </w:r>
+      <w:proofErr w:type="spellStart"/>
+      <w:r>
+        <w:t>resizing</w:t>
+      </w:r>
+      <w:proofErr w:type="spellEnd"/>
+      <w:r>
+        <w:t>?</w:t>
       </w:r>
     </w:p>
     <w:p/>
@@ -232,12 +1005,60 @@
     </w:p>
     <w:p>
       <w:r>
-        <w:t>Small column left (Picture), larger column right (text)</w:t>
-      </w:r>
-    </w:p>
-    <w:p>
-      <w:r>
-        <w:t>Blogpreviews: float down</w:t>
+        <w:t xml:space="preserve">Small </w:t>
+      </w:r>
+      <w:proofErr w:type="spellStart"/>
+      <w:r>
+        <w:t>column</w:t>
+      </w:r>
+      <w:proofErr w:type="spellEnd"/>
+      <w:r>
+        <w:t xml:space="preserve"> </w:t>
+      </w:r>
+      <w:proofErr w:type="spellStart"/>
+      <w:r>
+        <w:t>left</w:t>
+      </w:r>
+      <w:proofErr w:type="spellEnd"/>
+      <w:r>
+        <w:t xml:space="preserve"> (Picture), larger </w:t>
+      </w:r>
+      <w:proofErr w:type="spellStart"/>
+      <w:r>
+        <w:t>column</w:t>
+      </w:r>
+      <w:proofErr w:type="spellEnd"/>
+      <w:r>
+        <w:t xml:space="preserve"> </w:t>
+      </w:r>
+      <w:proofErr w:type="spellStart"/>
+      <w:r>
+        <w:t>right</w:t>
+      </w:r>
+      <w:proofErr w:type="spellEnd"/>
+      <w:r>
+        <w:t xml:space="preserve"> (</w:t>
+      </w:r>
+      <w:proofErr w:type="spellStart"/>
+      <w:r>
+        <w:t>text</w:t>
+      </w:r>
+      <w:proofErr w:type="spellEnd"/>
+      <w:r>
+        <w:t>)</w:t>
+      </w:r>
+    </w:p>
+    <w:p>
+      <w:r>
+        <w:t xml:space="preserve">Blogpreviews: </w:t>
+      </w:r>
+      <w:proofErr w:type="spellStart"/>
+      <w:r>
+        <w:t>float</w:t>
+      </w:r>
+      <w:proofErr w:type="spellEnd"/>
+      <w:r>
+        <w:t xml:space="preserve"> down</w:t>
       </w:r>
     </w:p>
     <w:p/>
@@ -245,19 +1066,65 @@
       <w:pPr>
         <w:pStyle w:val="Heading3"/>
       </w:pPr>
+      <w:proofErr w:type="spellStart"/>
       <w:r>
         <w:t>Crafted</w:t>
       </w:r>
-    </w:p>
-    <w:p>
-      <w:r>
-        <w:t>Scale and zoom picture</w:t>
-      </w:r>
-    </w:p>
-    <w:p>
-      <w:r>
-        <w:t>Float contact-info, newsletter, support</w:t>
-      </w:r>
+      <w:proofErr w:type="spellEnd"/>
+    </w:p>
+    <w:p>
+      <w:proofErr w:type="spellStart"/>
+      <w:r>
+        <w:t>Scale</w:t>
+      </w:r>
+      <w:proofErr w:type="spellEnd"/>
+      <w:r>
+        <w:t xml:space="preserve"> </w:t>
+      </w:r>
+      <w:proofErr w:type="spellStart"/>
+      <w:r>
+        <w:t>and</w:t>
+      </w:r>
+      <w:proofErr w:type="spellEnd"/>
+      <w:r>
+        <w:t xml:space="preserve"> zoom </w:t>
+      </w:r>
+      <w:proofErr w:type="spellStart"/>
+      <w:r>
+        <w:t>picture</w:t>
+      </w:r>
+      <w:proofErr w:type="spellEnd"/>
+    </w:p>
+    <w:p>
+      <w:proofErr w:type="spellStart"/>
+      <w:r>
+        <w:t>Float</w:t>
+      </w:r>
+      <w:proofErr w:type="spellEnd"/>
+      <w:r>
+        <w:t xml:space="preserve"> </w:t>
+      </w:r>
+      <w:proofErr w:type="spellStart"/>
+      <w:r>
+        <w:t>contact</w:t>
+      </w:r>
+      <w:proofErr w:type="spellEnd"/>
+      <w:r>
+        <w:t xml:space="preserve">-info, </w:t>
+      </w:r>
+      <w:proofErr w:type="spellStart"/>
+      <w:r>
+        <w:t>newsletter</w:t>
+      </w:r>
+      <w:proofErr w:type="spellEnd"/>
+      <w:r>
+        <w:t xml:space="preserve">, </w:t>
+      </w:r>
+      <w:proofErr w:type="spellStart"/>
+      <w:r>
+        <w:t>support</w:t>
+      </w:r>
+      <w:proofErr w:type="spellEnd"/>
     </w:p>
     <w:p/>
     <w:p/>
@@ -266,14 +1133,155 @@
         <w:pStyle w:val="Heading2"/>
       </w:pPr>
       <w:r>
-        <w:t>Open questions:</w:t>
-      </w:r>
-    </w:p>
-    <w:p>
-      <w:r>
-        <w:t xml:space="preserve">Max-width? </w:t>
-      </w:r>
-    </w:p>
+        <w:t xml:space="preserve">Open </w:t>
+      </w:r>
+      <w:proofErr w:type="spellStart"/>
+      <w:r>
+        <w:t>questions</w:t>
+      </w:r>
+      <w:proofErr w:type="spellEnd"/>
+      <w:r>
+        <w:t>:</w:t>
+      </w:r>
+    </w:p>
+    <w:p>
+      <w:r>
+        <w:t>Max-</w:t>
+      </w:r>
+      <w:proofErr w:type="spellStart"/>
+      <w:r>
+        <w:t>width</w:t>
+      </w:r>
+      <w:proofErr w:type="spellEnd"/>
+      <w:r>
+        <w:t xml:space="preserve">? </w:t>
+      </w:r>
+    </w:p>
+    <w:p>
+      <w:r>
+        <w:t xml:space="preserve">Font </w:t>
+      </w:r>
+      <w:proofErr w:type="spellStart"/>
+      <w:r>
+        <w:t>sizes</w:t>
+      </w:r>
+      <w:proofErr w:type="spellEnd"/>
+      <w:r>
+        <w:t xml:space="preserve"> </w:t>
+      </w:r>
+      <w:proofErr w:type="spellStart"/>
+      <w:r>
+        <w:t>for</w:t>
+      </w:r>
+      <w:proofErr w:type="spellEnd"/>
+      <w:r>
+        <w:t xml:space="preserve"> </w:t>
+      </w:r>
+      <w:proofErr w:type="spellStart"/>
+      <w:r>
+        <w:t>small</w:t>
+      </w:r>
+      <w:proofErr w:type="spellEnd"/>
+      <w:r>
+        <w:t xml:space="preserve"> </w:t>
+      </w:r>
+      <w:proofErr w:type="spellStart"/>
+      <w:r>
+        <w:t>displays</w:t>
+      </w:r>
+      <w:proofErr w:type="spellEnd"/>
+      <w:r>
+        <w:t xml:space="preserve"> </w:t>
+      </w:r>
+      <w:proofErr w:type="spellStart"/>
+      <w:r>
+        <w:t>should</w:t>
+      </w:r>
+      <w:proofErr w:type="spellEnd"/>
+      <w:r>
+        <w:t xml:space="preserve"> </w:t>
+      </w:r>
+      <w:proofErr w:type="spellStart"/>
+      <w:r>
+        <w:t>be</w:t>
+      </w:r>
+      <w:proofErr w:type="spellEnd"/>
+      <w:r>
+        <w:t xml:space="preserve"> </w:t>
+      </w:r>
+      <w:proofErr w:type="spellStart"/>
+      <w:r>
+        <w:t>bigger</w:t>
+      </w:r>
+      <w:proofErr w:type="spellEnd"/>
+      <w:r>
+        <w:t>?</w:t>
+      </w:r>
+    </w:p>
+    <w:p>
+      <w:proofErr w:type="spellStart"/>
+      <w:r>
+        <w:t>Good</w:t>
+      </w:r>
+      <w:proofErr w:type="spellEnd"/>
+      <w:r>
+        <w:t xml:space="preserve"> </w:t>
+      </w:r>
+      <w:proofErr w:type="spellStart"/>
+      <w:r>
+        <w:t>coding</w:t>
+      </w:r>
+      <w:proofErr w:type="spellEnd"/>
+      <w:r>
+        <w:t xml:space="preserve">: </w:t>
+      </w:r>
+      <w:proofErr w:type="spellStart"/>
+      <w:r>
+        <w:t>when</w:t>
+      </w:r>
+      <w:proofErr w:type="spellEnd"/>
+      <w:r>
+        <w:t xml:space="preserve"> </w:t>
+      </w:r>
+      <w:proofErr w:type="spellStart"/>
+      <w:r>
+        <w:t>to</w:t>
+      </w:r>
+      <w:proofErr w:type="spellEnd"/>
+      <w:r>
+        <w:t xml:space="preserve"> </w:t>
+      </w:r>
+      <w:proofErr w:type="spellStart"/>
+      <w:r>
+        <w:t>use</w:t>
+      </w:r>
+      <w:proofErr w:type="spellEnd"/>
+      <w:r>
+        <w:t xml:space="preserve"> </w:t>
+      </w:r>
+      <w:proofErr w:type="spellStart"/>
+      <w:r>
+        <w:t>classes</w:t>
+      </w:r>
+      <w:proofErr w:type="spellEnd"/>
+      <w:r>
+        <w:t xml:space="preserve">, </w:t>
+      </w:r>
+      <w:proofErr w:type="spellStart"/>
+      <w:r>
+        <w:t>when</w:t>
+      </w:r>
+      <w:proofErr w:type="spellEnd"/>
+      <w:r>
+        <w:t xml:space="preserve"> </w:t>
+      </w:r>
+      <w:proofErr w:type="spellStart"/>
+      <w:r>
+        <w:t>ids</w:t>
+      </w:r>
+      <w:proofErr w:type="spellEnd"/>
+    </w:p>
+    <w:p/>
     <w:p/>
     <w:sectPr>
       <w:pgSz w:w="11900" w:h="16840"/>

</xml_diff>